<commit_message>
Modif DossierAnalyse 1.0 et ManuelInstallation 1.0
- Ajout de l'acteur centrale hydraulique sur la page de description des
acteurs du système
- Mise à jour de plusieurs screens de l'interface
</commit_message>
<xml_diff>
--- a/DOSSIERS A RENDRE/ManuelInstallationIHM 1.0.docx
+++ b/DOSSIERS A RENDRE/ManuelInstallationIHM 1.0.docx
@@ -1208,8 +1208,6 @@
         </w:rPr>
         <w:t>page 10</w:t>
       </w:r>
-      <w:bookmarkStart w:id="0" w:name="_GoBack"/>
-      <w:bookmarkEnd w:id="0"/>
     </w:p>
     <w:p>
       <w:pPr>
@@ -3082,18 +3080,26 @@
           <w:bCs/>
         </w:rPr>
       </w:pPr>
+    </w:p>
+    <w:p>
+      <w:pPr>
+        <w:jc w:val="both"/>
+        <w:rPr>
+          <w:rFonts w:ascii="Arial" w:hAnsi="Arial" w:cs="Arial"/>
+        </w:rPr>
+      </w:pPr>
       <w:r>
         <w:rPr>
           <w:noProof/>
         </w:rPr>
         <w:drawing>
-          <wp:anchor distT="0" distB="0" distL="114300" distR="114300" simplePos="0" relativeHeight="251689472" behindDoc="1" locked="0" layoutInCell="1" allowOverlap="1" wp14:anchorId="631A0972" wp14:editId="78E94196">
+          <wp:anchor distT="0" distB="0" distL="114300" distR="114300" simplePos="0" relativeHeight="251689472" behindDoc="1" locked="0" layoutInCell="1" allowOverlap="1" wp14:anchorId="52376B2E" wp14:editId="3317AC63">
             <wp:simplePos x="0" y="0"/>
             <wp:positionH relativeFrom="column">
               <wp:posOffset>518795</wp:posOffset>
             </wp:positionH>
             <wp:positionV relativeFrom="paragraph">
-              <wp:posOffset>67310</wp:posOffset>
+              <wp:posOffset>130175</wp:posOffset>
             </wp:positionV>
             <wp:extent cx="4724400" cy="4295775"/>
             <wp:effectExtent l="0" t="0" r="0" b="9525"/>
@@ -3345,6 +3351,7 @@
     </w:p>
     <w:p>
       <w:pPr>
+        <w:ind w:firstLine="708"/>
         <w:jc w:val="both"/>
         <w:rPr>
           <w:rFonts w:ascii="Arial" w:hAnsi="Arial" w:cs="Arial"/>
@@ -3457,7 +3464,15 @@
         <w:rPr>
           <w:rFonts w:ascii="Arial" w:hAnsi="Arial" w:cs="Arial"/>
         </w:rPr>
-        <w:t>INFO = Information</w:t>
+        <w:t>INFO =</w:t>
+      </w:r>
+      <w:bookmarkStart w:id="0" w:name="_GoBack"/>
+      <w:bookmarkEnd w:id="0"/>
+      <w:r>
+        <w:rPr>
+          <w:rFonts w:ascii="Arial" w:hAnsi="Arial" w:cs="Arial"/>
+        </w:rPr>
+        <w:t xml:space="preserve"> Information</w:t>
       </w:r>
     </w:p>
     <w:p>
@@ -3608,23 +3623,12 @@
         </w:rPr>
         <w:t>Les messages non-informatifs sont signalés en rouge pour être plus visible. Ils sont mis en avant à cause de leur niveau de gravité.</w:t>
       </w:r>
-    </w:p>
-    <w:p>
-      <w:pPr>
-        <w:jc w:val="both"/>
-        <w:rPr>
-          <w:rFonts w:ascii="Arial" w:hAnsi="Arial" w:cs="Arial"/>
-        </w:rPr>
-      </w:pPr>
-    </w:p>
-    <w:p>
-      <w:pPr>
-        <w:ind w:firstLine="708"/>
-        <w:jc w:val="both"/>
-        <w:rPr>
-          <w:rFonts w:ascii="Arial" w:hAnsi="Arial" w:cs="Arial"/>
-        </w:rPr>
-      </w:pPr>
+      <w:r>
+        <w:rPr>
+          <w:rFonts w:ascii="Arial" w:hAnsi="Arial" w:cs="Arial"/>
+        </w:rPr>
+        <w:t xml:space="preserve"> </w:t>
+      </w:r>
       <w:r>
         <w:rPr>
           <w:rFonts w:ascii="Arial" w:hAnsi="Arial" w:cs="Arial"/>
@@ -3810,7 +3814,7 @@
         <w:b/>
         <w:noProof/>
       </w:rPr>
-      <w:t>1</w:t>
+      <w:t>5</w:t>
     </w:r>
     <w:r>
       <w:rPr>
@@ -3986,7 +3990,7 @@
         <v:path o:extrusionok="f" gradientshapeok="t" o:connecttype="rect"/>
         <o:lock v:ext="edit" aspectratio="t"/>
       </v:shapetype>
-      <v:shape id="_x0000_i1063" type="#_x0000_t75" style="width:11.25pt;height:11.25pt" o:bullet="t">
+      <v:shape id="_x0000_i1038" type="#_x0000_t75" style="width:11.25pt;height:11.25pt" o:bullet="t">
         <v:imagedata r:id="rId1" o:title="Word Work File L_3"/>
       </v:shape>
     </w:pict>
@@ -8283,7 +8287,7 @@
 </file>
 
 <file path=customXml/itemProps1.xml><?xml version="1.0" encoding="utf-8"?>
-<ds:datastoreItem xmlns:ds="http://schemas.openxmlformats.org/officeDocument/2006/customXml" ds:itemID="{BE723E62-B89C-434F-BD14-49B2896D0028}">
+<ds:datastoreItem xmlns:ds="http://schemas.openxmlformats.org/officeDocument/2006/customXml" ds:itemID="{3C89EF0A-4C7A-46E4-903F-C1374D850179}">
   <ds:schemaRefs>
     <ds:schemaRef ds:uri="http://schemas.openxmlformats.org/officeDocument/2006/bibliography"/>
   </ds:schemaRefs>

</xml_diff>